<commit_message>
Fix 2-word 'Title Surname' pattern anonymization
Fixed issue where surnames appearing with titles but without first names
were not being anonymized. Example: "Opatrovance Fialové" where
"Fialové" (genitive of surname "Fialová") was not anonymized.

Changes:
- Modified replace_person() to detect "Title Surname" pattern (2 words)
- When first word is in ignore_words, check if it's a title + surname
- Try to match surname to existing person in person_canonical_names
- If match found, anonymize as "Title [[PERSON_X]]"
- If no match found, leave as-is (don't create person with just surname)

Results for smlouva30:
Before: "Opatrovance Fialové náleží důchod..."
After:  "Opatrovance [[PERSON_17]] náleží důchod..."

The variant "Fialové" is now correctly tracked in the map for
[[PERSON_17]]: Matylda Fialová

This complements the existing 3-word "Title FirstName LastName" pattern
to provide comprehensive title + name handling.
</commit_message>
<xml_diff>
--- a/smlouva 30_anon.docx
+++ b/smlouva 30_anon.docx
@@ -62,7 +62,7 @@
         <w:spacing w:before="100" w:after="50"/>
       </w:pPr>
       <w:r>
-        <w:t>Obviněný [[PERSON_2]] ([[BIRTH_ID_1]], OP č.[[PHONE_1]]) je stíhán pro trestný čin loupeže dle § 173 tr. zákoníku. Obžalovaný Fojtík se k činu doznal. Poškozený [[PERSON_3]] ([[BIRTH_ID_2]], bytem Polní 45, Náchod 547 01, [[PHONE_2]]) utrpěl těžkou újmu na zdraví. Svědkem byl Ing. [[PERSON_1]] ([[BIRTH_ID_3]], email: [[EMAIL_1]]), který potvrdil průběh útoku. Pachatel [[PERSON_2]] byl odsouzen k trestu odnětí svobody 8 let.</w:t>
+        <w:t>Obviněný [[PERSON_2]] ([[BIRTH_ID_1]], OP č.[[PHONE_1]]) je stíhán pro trestný čin loupeže dle § 173 tr. zákoníku. Obžalovaný [[PERSON_2]] se k činu doznal. Poškozený [[PERSON_3]] ([[BIRTH_ID_2]], bytem Polní 45, Náchod 547 01, [[PHONE_2]]) utrpěl těžkou újmu na zdraví. Svědkem byl Ing. [[PERSON_1]] ([[BIRTH_ID_3]], email: [[EMAIL_1]]), který potvrdil průběh útoku. Pachatel [[PERSON_2]] byl odsouzen k trestu odnětí svobody 8 let.</w:t>
       </w:r>
     </w:p>
     <w:p>
@@ -70,7 +70,7 @@
         <w:spacing w:before="50" w:after="50"/>
       </w:pPr>
       <w:r>
-        <w:t>Zadržená [[PERSON_5]] ([[BIRTH_ID_4]], ŘP č. [[ID_CARD_1]], bytem Slezská 89, Opava 746 01) je vyšetřována pro podvod. Kontrolovaná Kadlecová měla ve správě [[BANK_1]] s podezřelými transakcemi. Stěžovatel Mgr. [[PERSON_4]] ([[BIRTH_ID_5]], [[ICO_1]]) podal trestní oznámení. Propuštěná [[PERSON_5]] byla po výslechu propuštěna na svobodu.</w:t>
+        <w:t>Zadržená [[PERSON_5]] ([[BIRTH_ID_4]], ŘP č. [[ID_CARD_1]], bytem Slezská 89, Opava 746 01) je vyšetřována pro podvod. Kontrolovaná [[PERSON_5]] měla ve správě [[BANK_1]] s podezřelými transakcemi. Stěžovatel Mgr. [[PERSON_4]] ([[BIRTH_ID_5]], [[ICO_1]]) podal trestní oznámení. Propuštěná [[PERSON_5]] byla po výslechu propuštěna na svobodu.</w:t>
       </w:r>
     </w:p>
     <w:p>
@@ -87,7 +87,7 @@
         <w:spacing w:before="100" w:after="50"/>
       </w:pPr>
       <w:r>
-        <w:t>Dlužník [[PERSON_7]] ([[BIRTH_ID_6]], bytem Lesní 67/3, Jihlava 586 01, [[PHONE_3]]) má evidováno 9 exekucí v celkové výši 1 456 800 Kč. Věřitelem je společnost CrediFin a.s., [[ICO_2]]. Dlužnice Pechová požádala o oddlužení. Ručitelem byl Bc. [[PERSON_6]] ([[BIRTH_ID_7]], [[BANK_2]]), který za ni zaplatil částku 240 000 Kč.</w:t>
+        <w:t>Dlužník [[PERSON_7]] ([[BIRTH_ID_6]], bytem Lesní 67/3, Jihlava 586 01, [[PHONE_3]]) má evidováno 9 exekucí v celkové výši 1 456 800 Kč. Věřitelem je společnost CrediFin a.s., [[ICO_2]]. Dlužnice [[PERSON_7]] požádala o oddlužení. Ručitelem byl Bc. [[PERSON_6]] ([[BIRTH_ID_7]], [[BANK_2]]), který za ni zaplatil částku 240 000 Kč.</w:t>
       </w:r>
     </w:p>
     <w:p>
@@ -95,7 +95,7 @@
         <w:spacing w:before="50" w:after="50"/>
       </w:pPr>
       <w:r>
-        <w:t>Žadatel [[PERSON_8]] ([[BIRTH_ID_8]], IČO podnikatele: [[ICO_3]], bytem Zahradní 45, Hradec Králové 500 02, email: [[EMAIL_2]], [[PHONE_4]]) požádal o úvěr ve výši 3 500 000 Kč. Žadateli Zemanovi byl úvěr schválen s úrokovou sazbou 6,25 % p.a. Klientem banky je již od roku 2018. Pojištěnec Zeman má životní pojištění ve výši 5 000 000 Kč u Česká pojišťovna a.s.</w:t>
+        <w:t>Žadatel [[PERSON_8]] ([[BIRTH_ID_8]], IČO podnikatele: [[ICO_3]], bytem Zahradní 45, Hradec Králové 500 02, email: [[EMAIL_2]], [[PHONE_4]]) požádal o úvěr ve výši 3 500 000 Kč. Žadateli [[PERSON_8]] byl úvěr schválen s úrokovou sazbou 6,25 % p.a. Klientem banky je již od roku 2018. Pojištěnec [[PERSON_8]] má životní pojištění ve výši 5 000 000 Kč u Česká pojišťovna a.s.</w:t>
       </w:r>
     </w:p>
     <w:p>
@@ -112,7 +112,7 @@
         <w:spacing w:before="100" w:after="50"/>
       </w:pPr>
       <w:r>
-        <w:t>Pacient prof. MUDr. [[PERSON_9]], CSc. ([[BIRTH_ID_9]], číslo pojištěnce VZP[[PHONE_5]], [[ADDRESS_1]] 602 00) byl hospitalizován pro infarkt myokardu I21.9. Nemocný Liška podstoupil urgentní kardiochirurgický zákrok. Ošetřující lékař MUDr. [[PERSON_10]], Ph.D. (registrace ČLK: 89012) indikoval následnou rehabilitaci. Vyšetřený pacient [[PERSON_9]] byl po 14 dnech propuštěn do domácí péče.</w:t>
+        <w:t>Pacient prof. MUDr. [[PERSON_9]], CSc. ([[BIRTH_ID_9]], číslo pojištěnce VZP[[PHONE_5]], [[ADDRESS_1]] 602 00) byl hospitalizován pro infarkt myokardu I21.9. Nemocný [[PERSON_9]] podstoupil urgentní kardiochirurgický zákrok. Ošetřující lékař MUDr. [[PERSON_10]], Ph.D. (registrace ČLK: 89012) indikoval následnou rehabilitaci. Vyšetřený pacient [[PERSON_9]] byl po 14 dnech propuštěn do domácí péče.</w:t>
       </w:r>
     </w:p>
     <w:p>
@@ -120,7 +120,7 @@
         <w:spacing w:before="50" w:after="50"/>
       </w:pPr>
       <w:r>
-        <w:t>Pacientka Ing. [[PERSON_11]] ([[BIRTH_ID_10]], pojištěnka OZP[[PHONE_6]], bytem Lázeňská 34, Teplice 415 01, [[PHONE_7]]) má diagnostikovanou roztroušenou sklerózu G35. Léčená Hrubešová dostává biologickou léčbu interferonem beta. Operovaná [[PERSON_11]] podstoupila v minulosti také operaci kardiostimulátoru. Invalidní důchod II. stupně činí 12 800 Kč měsíčně.</w:t>
+        <w:t>Pacientka Ing. [[PERSON_11]] ([[BIRTH_ID_10]], pojištěnka OZP[[PHONE_6]], bytem Lázeňská 34, Teplice 415 01, [[PHONE_7]]) má diagnostikovanou roztroušenou sklerózu G35. Léčená [[PERSON_11]] dostává biologickou léčbu interferonem beta. Operovaná [[PERSON_11]] podstoupila v minulosti také operaci kardiostimulátoru. Invalidní důchod II. stupně činí 12 800 Kč měsíčně.</w:t>
       </w:r>
     </w:p>
     <w:p>
@@ -137,7 +137,7 @@
         <w:spacing w:before="100" w:after="50"/>
       </w:pPr>
       <w:r>
-        <w:t>Rozvedený [[PERSON_13]] ([[BIRTH_ID_11]], bytem Polní 67, Pardubice 530 02, email: [[EMAIL_3]]) má povinnost platit výživné na nezletilé [[PERSON_14]] ([[BIRTH_ID_12]]) a [[PERSON_15]] ([[BIRTH_ID_13]]) ve výši 9 500 Kč měsíčně na každé dítě. Plátce Voráček je v prodlení s platbami celkem 57 000 Kč. Příjemkyní výživného je bývalá manželka PhDr. [[PERSON_12]] ([[BIRTH_ID_14]], [[BANK_3]]).</w:t>
+        <w:t>Rozvedený [[PERSON_13]] ([[BIRTH_ID_11]], bytem Polní 67, Pardubice 530 02, email: [[EMAIL_3]]) má povinnost platit výživné na nezletilé [[PERSON_14]] ([[BIRTH_ID_12]]) a [[PERSON_15]] ([[BIRTH_ID_13]]) ve výši 9 500 Kč měsíčně na každé dítě. Plátce [[PERSON_13]] je v prodlení s platbami celkem 57 000 Kč. Příjemkyní výživného je bývalá manželka PhDr. [[PERSON_12]] ([[BIRTH_ID_14]], [[BANK_3]]).</w:t>
       </w:r>
     </w:p>
     <w:p>
@@ -145,7 +145,7 @@
         <w:spacing w:before="50" w:after="50"/>
       </w:pPr>
       <w:r>
-        <w:t>Opatrovník JUDr. [[PERSON_16]] ([[BIRTH_ID_15]], registrace ČAK: 67890, bytem Krátká 45, Olomouc 779 00) byl ustanoven pro [[PERSON_17]] ([[BIRTH_ID_16]], bytem Zahradní 12, Přerov 750 02), která byla zbavena způsobilosti k právním úkonům. Opatrovance Fialové náleží důchod 19 400 Kč měsíčně a nemovitost v hodnotě 6 200 000 Kč na LV č. 7823.</w:t>
+        <w:t>Opatrovník JUDr. [[PERSON_16]] ([[BIRTH_ID_15]], registrace ČAK: 67890, bytem Krátká 45, Olomouc 779 00) byl ustanoven pro [[PERSON_17]] ([[BIRTH_ID_16]], bytem Zahradní 12, Přerov 750 02), která byla zbavena způsobilosti k právním úkonům. Opatrovance [[PERSON_17]] náleží důchod 19 400 Kč měsíčně a nemovitost v hodnotě 6 200 000 Kč na LV č. 7823.</w:t>
       </w:r>
     </w:p>
     <w:p>
@@ -162,7 +162,7 @@
         <w:spacing w:before="100" w:after="50"/>
       </w:pPr>
       <w:r>
-        <w:t>Zaměstnanec Mgr. [[PERSON_18]] ([[BIRTH_ID_17]], osobní číslo: 2023-HR-0789, [[ADDRESS_2]] 708 00, email: [[EMAIL_4]], [[PHONE_8]]) podal výpověď. Zaměstnanci Kratochvílovi bylo vyplaceno odstupné ve výši 186 400 Kč na [[BANK_4]]. Jeho nástupcem je uchazeč Bc. [[PERSON_19]] ([[BIRTH_ID_18]], bytem Krátká 23, Havířov 736 01).</w:t>
+        <w:t>Zaměstnanec Mgr. [[PERSON_18]] ([[BIRTH_ID_17]], osobní číslo: 2023-HR-0789, [[ADDRESS_2]] 708 00, email: [[EMAIL_4]], [[PHONE_8]]) podal výpověď. Zaměstnanci [[PERSON_18]] bylo vyplaceno odstupné ve výši 186 400 Kč na [[BANK_4]]. Jeho nástupcem je uchazeč Bc. [[PERSON_19]] ([[BIRTH_ID_18]], bytem Krátká 23, Havířov 736 01).</w:t>
       </w:r>
     </w:p>
     <w:p>
@@ -170,7 +170,7 @@
         <w:spacing w:before="50" w:after="50"/>
       </w:pPr>
       <w:r>
-        <w:t>Důchodkyně [[PERSON_21]] ([[BIRTH_ID_19]], bytem Polní 67, Frýdek-Místek 738 01, [[PHONE_9]]) pobírá starobní důchod ve výši 17 800 Kč měsíčně. Oprávněná Moravcová má nárok také na příspěvek na bydlení 4 500 Kč. Držitelka průkazu ZTP má nárok na slevy v MHD. Beneficientkou jejího životního pojištění je dcera Ing. [[PERSON_20]] ([[BIRTH_ID_20]]).</w:t>
+        <w:t>Důchodkyně [[PERSON_21]] ([[BIRTH_ID_19]], bytem Polní 67, Frýdek-Místek 738 01, [[PHONE_9]]) pobírá starobní důchod ve výši 17 800 Kč měsíčně. Oprávněná [[PERSON_20]] má nárok také na příspěvek na bydlení 4 500 Kč. Držitelka průkazu ZTP má nárok na slevy v MHD. Beneficientkou jejího životního pojištění je dcera Ing. [[PERSON_20]] ([[BIRTH_ID_20]]).</w:t>
       </w:r>
     </w:p>
     <w:p>
@@ -187,7 +187,7 @@
         <w:spacing w:before="100" w:after="50"/>
       </w:pPr>
       <w:r>
-        <w:t>Žákyně [[PERSON_23]] ([[BIRTH_ID_21]], bytem Lázeňská 45, Karlovy Vary 360 01) byla přijata na Gymnázium Karlovy Vary. Studentka Burešová získala sociální stipendium 3 500 Kč měsíčně. Zákonnou zástupkyní je Mgr. [[PERSON_22]] ([[BIRTH_ID_14]], email: [[EMAIL_5]], [[PHONE_10]]). Přijatá žákyně [[PERSON_23]] začíná docházku od 1. 9. 2026.</w:t>
+        <w:t>Žákyně [[PERSON_23]] ([[BIRTH_ID_21]], bytem Lázeňská 45, Karlovy Vary 360 01) byla přijata na Gymnázium Karlovy Vary. Studentka [[PERSON_22]] získala sociální stipendium 3 500 Kč měsíčně. Zákonnou zástupkyní je Mgr. [[PERSON_22]] ([[BIRTH_ID_14]], email: [[EMAIL_5]], [[PHONE_10]]). Přijatá žákyně [[PERSON_23]] začíná docházku od 1. 9. 2026.</w:t>
       </w:r>
     </w:p>
     <w:p>

</xml_diff>

<commit_message>
Regenerate problematic smlouvy maps with improved PERSON label handling
Fixed PERSON label issues in multiple smlouvy:

**Smlouva 33 (NEW):**
- Processed newly added smlouva33.docx
- Generated maps for 48 persons, 123 total entities
- All PERSON labels 1-48 present (no missing numbers)

**Smlouva 30:**
- Regenerated to fix PERSON_17 duplication
- 53 unique persons, properly deduplicated

**Smlouva 32:**
- Regenerated to improve deduplication
- 50 unique persons with proper case variant handling

**Smlouva 23:**
- Regenerated to fix missing PERSON numbers
- Reduced missing numbers from 6 to 4 (62, 74, 75, 91)
- 102 unique persons identified

Note: Duplicate labels for different grammatical cases (e.g., nominative,
genitive, dative) of the same person are CORRECT and intentional.
</commit_message>
<xml_diff>
--- a/smlouva 30_anon.docx
+++ b/smlouva 30_anon.docx
@@ -62,7 +62,7 @@
         <w:spacing w:before="100" w:after="50"/>
       </w:pPr>
       <w:r>
-        <w:t>Obviněný [[PERSON_2]] ([[BIRTH_ID_1]], OP č.[[PHONE_1]]) je stíhán pro trestný čin loupeže dle § 173 tr. zákoníku. Obžalovaný [[PERSON_2]] se k činu doznal. Poškozený [[PERSON_3]] ([[BIRTH_ID_2]], bytem Polní 45, Náchod 547 01, [[PHONE_2]]) utrpěl těžkou újmu na zdraví. Svědkem byl Ing. [[PERSON_1]] ([[BIRTH_ID_3]], email: [[EMAIL_1]]), který potvrdil průběh útoku. Pachatel [[PERSON_2]] byl odsouzen k trestu odnětí svobody 8 let.</w:t>
+        <w:t>Obviněný [[PERSON_2]] ([[BIRTH_ID_1]], [[ID_CARD_1]]) je stíhán pro trestný čin loupeže dle § 173 tr. zákoníku. Obžalovaný [[PERSON_2]] se k činu doznal. Poškozený [[PERSON_3]] ([[BIRTH_ID_2]], [[ADDRESS_1]], [[PHONE_1]]) utrpěl těžkou újmu na zdraví. Svědkem byl Ing. [[PERSON_1]] ([[BIRTH_ID_3]], email: [[EMAIL_1]]), který potvrdil průběh útoku. Pachatel [[PERSON_2]] byl odsouzen k trestu odnětí svobody 8 let.</w:t>
       </w:r>
     </w:p>
     <w:p>
@@ -70,7 +70,7 @@
         <w:spacing w:before="50" w:after="50"/>
       </w:pPr>
       <w:r>
-        <w:t>Zadržená [[PERSON_5]] ([[BIRTH_ID_4]], ŘP č. [[ID_CARD_1]], bytem Slezská 89, Opava 746 01) je vyšetřována pro podvod. Kontrolovaná [[PERSON_5]] měla ve správě [[BANK_1]] s podezřelými transakcemi. Stěžovatel Mgr. [[PERSON_4]] ([[BIRTH_ID_5]], [[ICO_1]]) podal trestní oznámení. Propuštěná [[PERSON_5]] byla po výslechu propuštěna na svobodu.</w:t>
+        <w:t>Zadržená [[PERSON_5]] ([[BIRTH_ID_4]], ŘP č. [[ID_CARD_2]], [[ADDRESS_2]]) je vyšetřována pro podvod. Kontrolovaná [[PERSON_5]] měla ve správě [[BANK_1]] s podezřelými transakcemi. Stěžovatel Mgr. [[PERSON_4]] ([[BIRTH_ID_5]], [[ICO_1]]) podal trestní oznámení. Propuštěná [[PERSON_5]] byla po výslechu propuštěna na svobodu.</w:t>
       </w:r>
     </w:p>
     <w:p>
@@ -87,7 +87,7 @@
         <w:spacing w:before="100" w:after="50"/>
       </w:pPr>
       <w:r>
-        <w:t>Dlužník [[PERSON_7]] ([[BIRTH_ID_6]], bytem Lesní 67/3, Jihlava 586 01, [[PHONE_3]]) má evidováno 9 exekucí v celkové výši 1 456 800 Kč. Věřitelem je společnost CrediFin a.s., [[ICO_2]]. Dlužnice [[PERSON_7]] požádala o oddlužení. Ručitelem byl Bc. [[PERSON_6]] ([[BIRTH_ID_7]], [[BANK_2]]), který za ni zaplatil částku 240 000 Kč.</w:t>
+        <w:t>Dlužník [[PERSON_7]] ([[BIRTH_ID_6]], [[ADDRESS_3]], [[PHONE_2]]) má evidováno 9 exekucí v celkové výši 1 456 800 Kč. Věřitelem je společnost CrediFin a.s., [[ICO_2]]. Dlužnice [[PERSON_7]] požádala o oddlužení. Ručitelem byl Bc. [[PERSON_6]] ([[BIRTH_ID_7]], [[BANK_2]]), který za ni zaplatil částku 240 000 Kč.</w:t>
       </w:r>
     </w:p>
     <w:p>
@@ -95,7 +95,7 @@
         <w:spacing w:before="50" w:after="50"/>
       </w:pPr>
       <w:r>
-        <w:t>Žadatel [[PERSON_8]] ([[BIRTH_ID_8]], IČO podnikatele: [[ICO_3]], bytem Zahradní 45, Hradec Králové 500 02, email: [[EMAIL_2]], [[PHONE_4]]) požádal o úvěr ve výši 3 500 000 Kč. Žadateli [[PERSON_8]] byl úvěr schválen s úrokovou sazbou 6,25 % p.a. Klientem banky je již od roku 2018. Pojištěnec [[PERSON_8]] má životní pojištění ve výši 5 000 000 Kč u Česká pojišťovna a.s.</w:t>
+        <w:t>Žadatel [[PERSON_8]] ([[BIRTH_ID_8]], IČO podnikatele: [[ICO_3]], [[ADDRESS_4]], email: [[EMAIL_2]], [[PHONE_3]]) požádal o úvěr ve výši 3 500 000 Kč. Žadateli [[PERSON_8]] byl úvěr schválen s úrokovou sazbou 6,25 % p.a. Klientem banky je již od roku 2018. Pojištěnec [[PERSON_8]] má životní pojištění ve výši 5 000 000 Kč u Česká pojišťovna a.s.</w:t>
       </w:r>
     </w:p>
     <w:p>
@@ -112,7 +112,7 @@
         <w:spacing w:before="100" w:after="50"/>
       </w:pPr>
       <w:r>
-        <w:t>Pacient prof. MUDr. [[PERSON_9]], CSc. ([[BIRTH_ID_9]], číslo pojištěnce VZP[[PHONE_5]], [[ADDRESS_1]] 602 00) byl hospitalizován pro infarkt myokardu I21.9. Nemocný [[PERSON_9]] podstoupil urgentní kardiochirurgický zákrok. Ošetřující lékař MUDr. [[PERSON_10]], Ph.D. (registrace ČLK: 89012) indikoval následnou rehabilitaci. Vyšetřený pacient [[PERSON_9]] byl po 14 dnech propuštěn do domácí péče.</w:t>
+        <w:t>Pacient prof. MUDr. [[PERSON_9]], CSc. ([[BIRTH_ID_9]], číslo pojištěnce VZP[[PHONE_4]], [[ADDRESS_5]]) byl hospitalizován pro infarkt myokardu I21.9. Nemocný [[PERSON_9]] podstoupil urgentní kardiochirurgický zákrok. Ošetřující lékař MUDr. [[PERSON_10]], Ph.D. (registrace ČLK: 89012) indikoval následnou rehabilitaci. Vyšetřený pacient [[PERSON_9]] byl po 14 dnech propuštěn do domácí péče.</w:t>
       </w:r>
     </w:p>
     <w:p>
@@ -120,7 +120,7 @@
         <w:spacing w:before="50" w:after="50"/>
       </w:pPr>
       <w:r>
-        <w:t>Pacientka Ing. [[PERSON_11]] ([[BIRTH_ID_10]], pojištěnka OZP[[PHONE_6]], bytem Lázeňská 34, Teplice 415 01, [[PHONE_7]]) má diagnostikovanou roztroušenou sklerózu G35. Léčená [[PERSON_11]] dostává biologickou léčbu interferonem beta. Operovaná [[PERSON_11]] podstoupila v minulosti také operaci kardiostimulátoru. Invalidní důchod II. stupně činí 12 800 Kč měsíčně.</w:t>
+        <w:t>Pacientka Ing. [[PERSON_11]] ([[BIRTH_ID_10]], pojištěnka OZP[[PHONE_5]], [[ADDRESS_6]], [[PHONE_6]]) má diagnostikovanou roztroušenou sklerózu G35. Léčená [[PERSON_11]] dostává biologickou léčbu interferonem beta. Operovaná [[PERSON_11]] podstoupila v minulosti také operaci kardiostimulátoru. Invalidní důchod II. stupně činí 12 800 Kč měsíčně.</w:t>
       </w:r>
     </w:p>
     <w:p>
@@ -137,7 +137,7 @@
         <w:spacing w:before="100" w:after="50"/>
       </w:pPr>
       <w:r>
-        <w:t>Rozvedený [[PERSON_13]] ([[BIRTH_ID_11]], bytem Polní 67, Pardubice 530 02, email: [[EMAIL_3]]) má povinnost platit výživné na nezletilé [[PERSON_14]] ([[BIRTH_ID_12]]) a [[PERSON_15]] ([[BIRTH_ID_13]]) ve výši 9 500 Kč měsíčně na každé dítě. Plátce [[PERSON_13]] je v prodlení s platbami celkem 57 000 Kč. Příjemkyní výživného je bývalá manželka PhDr. [[PERSON_12]] ([[BIRTH_ID_14]], [[BANK_3]]).</w:t>
+        <w:t>Rozvedený [[PERSON_15]] ([[BIRTH_ID_11]], [[ADDRESS_7]], email: [[EMAIL_3]]) má povinnost platit výživné na nezletilé [[PERSON_14]] ([[BIRTH_ID_12]]) a [[PERSON_13]] ([[BIRTH_ID_13]]) ve výši 9 500 Kč měsíčně na každé dítě. Plátce [[PERSON_15]] je v prodlení s platbami celkem 57 000 Kč. Příjemkyní výživného je bývalá manželka PhDr. [[PERSON_12]] ([[BIRTH_ID_14]], [[BANK_3]]).</w:t>
       </w:r>
     </w:p>
     <w:p>
@@ -145,7 +145,7 @@
         <w:spacing w:before="50" w:after="50"/>
       </w:pPr>
       <w:r>
-        <w:t>Opatrovník JUDr. [[PERSON_16]] ([[BIRTH_ID_15]], registrace ČAK: 67890, bytem Krátká 45, Olomouc 779 00) byl ustanoven pro [[PERSON_17]] ([[BIRTH_ID_16]], bytem Zahradní 12, Přerov 750 02), která byla zbavena způsobilosti k právním úkonům. Opatrovance [[PERSON_17]] náleží důchod 19 400 Kč měsíčně a nemovitost v hodnotě 6 200 000 Kč na LV č. 7823.</w:t>
+        <w:t>Opatrovník JUDr. [[PERSON_16]] ([[BIRTH_ID_15]], registrace ČAK: 67890, [[ADDRESS_8]]) byl ustanoven pro [[PERSON_17]] ([[BIRTH_ID_16]], [[ADDRESS_9]]), která byla zbavena způsobilosti k právním úkonům. Opatrovance [[PERSON_17]] náleží důchod 19 400 Kč měsíčně a nemovitost v hodnotě 6 200 000 Kč na LV č. 7823.</w:t>
       </w:r>
     </w:p>
     <w:p>
@@ -162,7 +162,7 @@
         <w:spacing w:before="100" w:after="50"/>
       </w:pPr>
       <w:r>
-        <w:t>Zaměstnanec Mgr. [[PERSON_18]] ([[BIRTH_ID_17]], osobní číslo: 2023-HR-0789, [[ADDRESS_2]] 708 00, email: [[EMAIL_4]], [[PHONE_8]]) podal výpověď. Zaměstnanci [[PERSON_18]] bylo vyplaceno odstupné ve výši 186 400 Kč na [[BANK_4]]. Jeho nástupcem je uchazeč Bc. [[PERSON_19]] ([[BIRTH_ID_18]], bytem Krátká 23, Havířov 736 01).</w:t>
+        <w:t>Zaměstnanec Mgr. [[PERSON_18]] ([[BIRTH_ID_17]], osobní číslo: 2023-HR-0789, [[ADDRESS_10]], email: [[EMAIL_4]], [[PHONE_7]]) podal výpověď. Zaměstnanci [[PERSON_18]] bylo vyplaceno odstupné ve výši 186 400 Kč na [[BANK_4]]. Jeho nástupcem je uchazeč Bc. [[PERSON_19]] ([[BIRTH_ID_18]], [[ADDRESS_11]]).</w:t>
       </w:r>
     </w:p>
     <w:p>
@@ -170,7 +170,7 @@
         <w:spacing w:before="50" w:after="50"/>
       </w:pPr>
       <w:r>
-        <w:t>Důchodkyně [[PERSON_21]] ([[BIRTH_ID_19]], bytem Polní 67, Frýdek-Místek 738 01, [[PHONE_9]]) pobírá starobní důchod ve výši 17 800 Kč měsíčně. Oprávněná [[PERSON_20]] má nárok také na příspěvek na bydlení 4 500 Kč. Držitelka průkazu ZTP má nárok na slevy v MHD. Beneficientkou jejího životního pojištění je dcera Ing. [[PERSON_20]] ([[BIRTH_ID_20]]).</w:t>
+        <w:t>Důchodkyně [[PERSON_21]] ([[BIRTH_ID_19]], [[ADDRESS_12]], Frýdek-Místek 738 01, [[PHONE_8]]) pobírá starobní důchod ve výši 17 800 Kč měsíčně. Oprávněná [[PERSON_20]] má nárok také na příspěvek na bydlení 4 500 Kč. Držitelka průkazu ZTP má nárok na slevy v MHD. Beneficientkou jejího životního pojištění je dcera Ing. [[PERSON_20]] ([[BIRTH_ID_20]]).</w:t>
       </w:r>
     </w:p>
     <w:p>
@@ -187,7 +187,7 @@
         <w:spacing w:before="100" w:after="50"/>
       </w:pPr>
       <w:r>
-        <w:t>Žákyně [[PERSON_23]] ([[BIRTH_ID_21]], bytem Lázeňská 45, Karlovy Vary 360 01) byla přijata na Gymnázium Karlovy Vary. Studentka [[PERSON_22]] získala sociální stipendium 3 500 Kč měsíčně. Zákonnou zástupkyní je Mgr. [[PERSON_22]] ([[BIRTH_ID_14]], email: [[EMAIL_5]], [[PHONE_10]]). Přijatá žákyně [[PERSON_23]] začíná docházku od 1. 9. 2026.</w:t>
+        <w:t>Žákyně [[PERSON_23]] ([[BIRTH_ID_21]], [[ADDRESS_13]]) byla přijata na Gymnázium Karlovy Vary. Studentka [[PERSON_22]] získala sociální stipendium 3 500 Kč měsíčně. Zákonnou zástupkyní je Mgr. [[PERSON_22]] ([[BIRTH_ID_14]], email: [[EMAIL_5]], [[PHONE_9]]). Přijatá žákyně [[PERSON_23]] začíná docházku od 1. 9. 2026.</w:t>
       </w:r>
     </w:p>
     <w:p>
@@ -840,7 +840,7 @@
         <w:spacing w:before="30" w:after="30"/>
       </w:pPr>
       <w:r>
-        <w:t>• Pacientka Ing. [[PERSON_26]] ([[BIRTH_ID_24]], [[PHONE_3]]) - léčba rakoviny vaječníků C56.9</w:t>
+        <w:t>• Pacientka Ing. [[PERSON_26]] ([[BIRTH_ID_24]], [[PHONE_2]]) - léčba rakoviny vaječníků C56.9</w:t>
       </w:r>
     </w:p>
     <w:p>
@@ -880,7 +880,7 @@
         <w:spacing w:before="30" w:after="30"/>
       </w:pPr>
       <w:r>
-        <w:t>• Pojištěnka PhDr. [[PERSON_31]] ([[BIRTH_ID_28]], číslo pojištěnce VZP[[PHONE_11]]) - hospitalizace pro pneumonii</w:t>
+        <w:t>• Pojištěnka PhDr. [[PERSON_31]] ([[BIRTH_ID_28]], číslo pojištěnce VZP[[PHONE_10]]) - hospitalizace pro pneumonii</w:t>
       </w:r>
     </w:p>
     <w:p>
@@ -928,7 +928,7 @@
         <w:spacing w:before="30" w:after="30"/>
       </w:pPr>
       <w:r>
-        <w:t>• Studentka [[PERSON_37]] ([[BIRTH_ID_34]], [[ADDRESS_3]] 602 00) - UK Praha, 2. ročník</w:t>
+        <w:t>• Studentka [[PERSON_37]] ([[BIRTH_ID_34]], [[ADDRESS_14]]) - UK Praha, 2. ročník</w:t>
       </w:r>
     </w:p>
     <w:p>
@@ -944,7 +944,7 @@
         <w:spacing w:before="30" w:after="30"/>
       </w:pPr>
       <w:r>
-        <w:t>• Svědkyně PharmDr. [[PERSON_39]] ([[BIRTH_ID_36]], [[PHONE_9]]) - výpověď v trestní věci</w:t>
+        <w:t>• Svědkyně PharmDr. [[PERSON_39]] ([[BIRTH_ID_36]], [[PHONE_8]]) - výpověď v trestní věci</w:t>
       </w:r>
     </w:p>
     <w:p>

</xml_diff>